<commit_message>
updated unit 1 worksheet 2. Finished CBLHJB01 detail and total lines.
</commit_message>
<xml_diff>
--- a/Worksheets/UNIT 1 WORKSHEET 2.docx
+++ b/Worksheets/UNIT 1 WORKSHEET 2.docx
@@ -98,7 +98,19 @@
         <w:rPr>
           <w:b/>
         </w:rPr>
-        <w:t>OPEN TIME-CARD.</w:t>
+        <w:t>OPEN</w:t>
+      </w:r>
+      <w:r>
+        <w:rPr>
+          <w:b/>
+        </w:rPr>
+        <w:t xml:space="preserve"> INPUT</w:t>
+      </w:r>
+      <w:r>
+        <w:rPr>
+          <w:b/>
+        </w:rPr>
+        <w:t xml:space="preserve"> TIME-CARD.</w:t>
       </w:r>
       <w:r>
         <w:rPr>
@@ -878,7 +890,7 @@
         <w:rPr>
           <w:b/>
         </w:rPr>
-        <w:t>END PROGRAM *PROGRAM NAME HERE*.</w:t>
+        <w:t>STOP RUN.</w:t>
       </w:r>
       <w:bookmarkStart w:id="0" w:name="_GoBack"/>
       <w:bookmarkEnd w:id="0"/>
@@ -1399,6 +1411,7 @@
     <w:lsdException w:name="HTML Sample" w:semiHidden="1" w:unhideWhenUsed="1"/>
     <w:lsdException w:name="HTML Typewriter" w:semiHidden="1" w:unhideWhenUsed="1"/>
     <w:lsdException w:name="HTML Variable" w:semiHidden="1" w:unhideWhenUsed="1"/>
+    <w:lsdException w:name="Normal Table" w:semiHidden="1" w:unhideWhenUsed="1"/>
     <w:lsdException w:name="annotation subject" w:semiHidden="1" w:unhideWhenUsed="1"/>
     <w:lsdException w:name="No List" w:semiHidden="1" w:unhideWhenUsed="1"/>
     <w:lsdException w:name="Outline List 1" w:semiHidden="1" w:unhideWhenUsed="1"/>
@@ -1441,8 +1454,11 @@
     <w:lsdException w:name="Table Contemporary" w:semiHidden="1" w:unhideWhenUsed="1"/>
     <w:lsdException w:name="Table Elegant" w:semiHidden="1" w:unhideWhenUsed="1"/>
     <w:lsdException w:name="Table Professional" w:semiHidden="1" w:unhideWhenUsed="1"/>
+    <w:lsdException w:name="Table Subtle 1" w:semiHidden="1" w:unhideWhenUsed="1"/>
     <w:lsdException w:name="Table Subtle 2" w:semiHidden="1" w:unhideWhenUsed="1"/>
     <w:lsdException w:name="Table Web 1" w:semiHidden="1" w:unhideWhenUsed="1"/>
+    <w:lsdException w:name="Table Web 2" w:semiHidden="1" w:unhideWhenUsed="1"/>
+    <w:lsdException w:name="Table Web 3" w:semiHidden="1" w:unhideWhenUsed="1"/>
     <w:lsdException w:name="Balloon Text" w:semiHidden="1" w:unhideWhenUsed="1"/>
     <w:lsdException w:name="Table Grid" w:uiPriority="59"/>
     <w:lsdException w:name="Table Theme" w:semiHidden="1" w:unhideWhenUsed="1"/>

</xml_diff>